<commit_message>
id > 9 problem fixed; series color map extended; port detect added
</commit_message>
<xml_diff>
--- a/DOC/INVENTORY.docx
+++ b/DOC/INVENTORY.docx
@@ -173,6 +173,85 @@
             <w:tcW w:w="5286" w:type="dxa"/>
           </w:tcPr>
           <w:p>
+            <w:r>
+              <w:t>eZ430-RF2500_WSM</w:t>
+            </w:r>
+            <w:r>
+              <w:t xml:space="preserve"> (</w:t>
+            </w:r>
+            <w:r>
+              <w:t>old</w:t>
+            </w:r>
+            <w:r>
+              <w:t xml:space="preserve"> version)</w:t>
+            </w:r>
+          </w:p>
+        </w:tc>
+        <w:tc>
+          <w:tcPr>
+            <w:tcW w:w="3192" w:type="dxa"/>
+          </w:tcPr>
+          <w:p>
+            <w:r>
+              <w:t>Rafael</w:t>
+            </w:r>
+          </w:p>
+        </w:tc>
+      </w:tr>
+      <w:tr>
+        <w:tc>
+          <w:tcPr>
+            <w:tcW w:w="1098" w:type="dxa"/>
+          </w:tcPr>
+          <w:p>
+            <w:pPr>
+              <w:jc w:val="center"/>
+            </w:pPr>
+            <w:r>
+              <w:t>AP4</w:t>
+            </w:r>
+          </w:p>
+        </w:tc>
+        <w:tc>
+          <w:tcPr>
+            <w:tcW w:w="5286" w:type="dxa"/>
+          </w:tcPr>
+          <w:p>
+            <w:r>
+              <w:t>eZ430-RF2500_WSM</w:t>
+            </w:r>
+          </w:p>
+        </w:tc>
+        <w:tc>
+          <w:tcPr>
+            <w:tcW w:w="3192" w:type="dxa"/>
+          </w:tcPr>
+          <w:p>
+            <w:r>
+              <w:t>Me</w:t>
+            </w:r>
+          </w:p>
+        </w:tc>
+      </w:tr>
+      <w:tr>
+        <w:tc>
+          <w:tcPr>
+            <w:tcW w:w="1098" w:type="dxa"/>
+          </w:tcPr>
+          <w:p>
+            <w:pPr>
+              <w:jc w:val="center"/>
+            </w:pPr>
+            <w:r>
+              <w:t>AP5</w:t>
+            </w:r>
+          </w:p>
+        </w:tc>
+        <w:tc>
+          <w:tcPr>
+            <w:tcW w:w="5286" w:type="dxa"/>
+          </w:tcPr>
+          <w:p>
             <w:proofErr w:type="spellStart"/>
             <w:r>
               <w:t>Simpleif</w:t>
@@ -201,7 +280,10 @@
               <w:jc w:val="center"/>
             </w:pPr>
             <w:r>
-              <w:t>AP4</w:t>
+              <w:t>AP</w:t>
+            </w:r>
+            <w:r>
+              <w:t>6</w:t>
             </w:r>
           </w:p>
         </w:tc>
@@ -550,6 +632,236 @@
             <w:tcW w:w="1098" w:type="dxa"/>
           </w:tcPr>
           <w:p>
+            <w:pPr>
+              <w:jc w:val="center"/>
+            </w:pPr>
+            <w:r>
+              <w:t>9</w:t>
+            </w:r>
+          </w:p>
+        </w:tc>
+        <w:tc>
+          <w:tcPr>
+            <w:tcW w:w="5286" w:type="dxa"/>
+          </w:tcPr>
+          <w:p>
+            <w:r>
+              <w:t>eZ430-RF2500_WSM</w:t>
+            </w:r>
+          </w:p>
+        </w:tc>
+        <w:tc>
+          <w:tcPr>
+            <w:tcW w:w="3192" w:type="dxa"/>
+          </w:tcPr>
+          <w:p>
+            <w:r>
+              <w:t>Me</w:t>
+            </w:r>
+          </w:p>
+        </w:tc>
+      </w:tr>
+      <w:tr>
+        <w:tc>
+          <w:tcPr>
+            <w:tcW w:w="1098" w:type="dxa"/>
+          </w:tcPr>
+          <w:p>
+            <w:pPr>
+              <w:jc w:val="center"/>
+            </w:pPr>
+            <w:r>
+              <w:t>10</w:t>
+            </w:r>
+          </w:p>
+        </w:tc>
+        <w:tc>
+          <w:tcPr>
+            <w:tcW w:w="5286" w:type="dxa"/>
+          </w:tcPr>
+          <w:p>
+            <w:r>
+              <w:t>eZ430-RF2500_WSM</w:t>
+            </w:r>
+          </w:p>
+        </w:tc>
+        <w:tc>
+          <w:tcPr>
+            <w:tcW w:w="3192" w:type="dxa"/>
+          </w:tcPr>
+          <w:p>
+            <w:r>
+              <w:t>Me</w:t>
+            </w:r>
+          </w:p>
+        </w:tc>
+      </w:tr>
+      <w:tr>
+        <w:tc>
+          <w:tcPr>
+            <w:tcW w:w="1098" w:type="dxa"/>
+          </w:tcPr>
+          <w:p>
+            <w:pPr>
+              <w:jc w:val="center"/>
+            </w:pPr>
+            <w:r>
+              <w:t>11</w:t>
+            </w:r>
+          </w:p>
+        </w:tc>
+        <w:tc>
+          <w:tcPr>
+            <w:tcW w:w="5286" w:type="dxa"/>
+          </w:tcPr>
+          <w:p>
+            <w:r>
+              <w:t>eZ430-RF2500_WSM</w:t>
+            </w:r>
+          </w:p>
+        </w:tc>
+        <w:tc>
+          <w:tcPr>
+            <w:tcW w:w="3192" w:type="dxa"/>
+          </w:tcPr>
+          <w:p>
+            <w:r>
+              <w:t>Me</w:t>
+            </w:r>
+          </w:p>
+        </w:tc>
+      </w:tr>
+      <w:tr>
+        <w:tc>
+          <w:tcPr>
+            <w:tcW w:w="1098" w:type="dxa"/>
+          </w:tcPr>
+          <w:p>
+            <w:pPr>
+              <w:jc w:val="center"/>
+            </w:pPr>
+            <w:r>
+              <w:t>12</w:t>
+            </w:r>
+          </w:p>
+        </w:tc>
+        <w:tc>
+          <w:tcPr>
+            <w:tcW w:w="5286" w:type="dxa"/>
+          </w:tcPr>
+          <w:p>
+            <w:r>
+              <w:t>eZ430-RF2500_WSM</w:t>
+            </w:r>
+          </w:p>
+        </w:tc>
+        <w:tc>
+          <w:tcPr>
+            <w:tcW w:w="3192" w:type="dxa"/>
+          </w:tcPr>
+          <w:p>
+            <w:r>
+              <w:t>Me</w:t>
+            </w:r>
+          </w:p>
+        </w:tc>
+      </w:tr>
+      <w:tr>
+        <w:tc>
+          <w:tcPr>
+            <w:tcW w:w="1098" w:type="dxa"/>
+          </w:tcPr>
+          <w:p>
+            <w:pPr>
+              <w:jc w:val="center"/>
+            </w:pPr>
+            <w:r>
+              <w:t>13</w:t>
+            </w:r>
+          </w:p>
+        </w:tc>
+        <w:tc>
+          <w:tcPr>
+            <w:tcW w:w="5286" w:type="dxa"/>
+          </w:tcPr>
+          <w:p>
+            <w:r>
+              <w:t>eZ430-RF2500_WSM</w:t>
+            </w:r>
+          </w:p>
+        </w:tc>
+        <w:tc>
+          <w:tcPr>
+            <w:tcW w:w="3192" w:type="dxa"/>
+          </w:tcPr>
+          <w:p>
+            <w:r>
+              <w:t>Me</w:t>
+            </w:r>
+          </w:p>
+        </w:tc>
+      </w:tr>
+      <w:tr>
+        <w:tc>
+          <w:tcPr>
+            <w:tcW w:w="1098" w:type="dxa"/>
+          </w:tcPr>
+          <w:p>
+            <w:pPr>
+              <w:jc w:val="center"/>
+            </w:pPr>
+            <w:r>
+              <w:t>14</w:t>
+            </w:r>
+          </w:p>
+        </w:tc>
+        <w:tc>
+          <w:tcPr>
+            <w:tcW w:w="5286" w:type="dxa"/>
+          </w:tcPr>
+          <w:p>
+            <w:r>
+              <w:t>eZ430-RF2500_WSM</w:t>
+            </w:r>
+          </w:p>
+        </w:tc>
+        <w:tc>
+          <w:tcPr>
+            <w:tcW w:w="3192" w:type="dxa"/>
+          </w:tcPr>
+          <w:p>
+            <w:r>
+              <w:t>Me</w:t>
+            </w:r>
+          </w:p>
+        </w:tc>
+      </w:tr>
+      <w:tr>
+        <w:tc>
+          <w:tcPr>
+            <w:tcW w:w="1098" w:type="dxa"/>
+          </w:tcPr>
+          <w:p/>
+        </w:tc>
+        <w:tc>
+          <w:tcPr>
+            <w:tcW w:w="5286" w:type="dxa"/>
+          </w:tcPr>
+          <w:p/>
+        </w:tc>
+        <w:tc>
+          <w:tcPr>
+            <w:tcW w:w="3192" w:type="dxa"/>
+          </w:tcPr>
+          <w:p/>
+        </w:tc>
+      </w:tr>
+      <w:tr>
+        <w:tc>
+          <w:tcPr>
+            <w:tcW w:w="1098" w:type="dxa"/>
+          </w:tcPr>
+          <w:p>
             <w:r>
               <w:t>No num</w:t>
             </w:r>
@@ -610,214 +922,6 @@
               <w:t>Richard</w:t>
             </w:r>
           </w:p>
-        </w:tc>
-      </w:tr>
-      <w:tr>
-        <w:tc>
-          <w:tcPr>
-            <w:tcW w:w="1098" w:type="dxa"/>
-          </w:tcPr>
-          <w:p/>
-        </w:tc>
-        <w:tc>
-          <w:tcPr>
-            <w:tcW w:w="5286" w:type="dxa"/>
-          </w:tcPr>
-          <w:p/>
-        </w:tc>
-        <w:tc>
-          <w:tcPr>
-            <w:tcW w:w="3192" w:type="dxa"/>
-          </w:tcPr>
-          <w:p/>
-        </w:tc>
-      </w:tr>
-      <w:tr>
-        <w:tc>
-          <w:tcPr>
-            <w:tcW w:w="1098" w:type="dxa"/>
-          </w:tcPr>
-          <w:p>
-            <w:r>
-              <w:t>No num</w:t>
-            </w:r>
-          </w:p>
-        </w:tc>
-        <w:tc>
-          <w:tcPr>
-            <w:tcW w:w="5286" w:type="dxa"/>
-          </w:tcPr>
-          <w:p>
-            <w:r>
-              <w:t>No app</w:t>
-            </w:r>
-          </w:p>
-        </w:tc>
-        <w:tc>
-          <w:tcPr>
-            <w:tcW w:w="3192" w:type="dxa"/>
-          </w:tcPr>
-          <w:p>
-            <w:r>
-              <w:t>Me</w:t>
-            </w:r>
-          </w:p>
-        </w:tc>
-      </w:tr>
-      <w:tr>
-        <w:tc>
-          <w:tcPr>
-            <w:tcW w:w="1098" w:type="dxa"/>
-          </w:tcPr>
-          <w:p>
-            <w:r>
-              <w:t>No num</w:t>
-            </w:r>
-          </w:p>
-        </w:tc>
-        <w:tc>
-          <w:tcPr>
-            <w:tcW w:w="5286" w:type="dxa"/>
-          </w:tcPr>
-          <w:p>
-            <w:r>
-              <w:t>No app</w:t>
-            </w:r>
-          </w:p>
-        </w:tc>
-        <w:tc>
-          <w:tcPr>
-            <w:tcW w:w="3192" w:type="dxa"/>
-          </w:tcPr>
-          <w:p>
-            <w:r>
-              <w:t>Me</w:t>
-            </w:r>
-          </w:p>
-        </w:tc>
-      </w:tr>
-      <w:tr>
-        <w:tc>
-          <w:tcPr>
-            <w:tcW w:w="1098" w:type="dxa"/>
-          </w:tcPr>
-          <w:p>
-            <w:r>
-              <w:t>No num</w:t>
-            </w:r>
-          </w:p>
-        </w:tc>
-        <w:tc>
-          <w:tcPr>
-            <w:tcW w:w="5286" w:type="dxa"/>
-          </w:tcPr>
-          <w:p>
-            <w:r>
-              <w:t>No app</w:t>
-            </w:r>
-          </w:p>
-        </w:tc>
-        <w:tc>
-          <w:tcPr>
-            <w:tcW w:w="3192" w:type="dxa"/>
-          </w:tcPr>
-          <w:p>
-            <w:r>
-              <w:t>Me</w:t>
-            </w:r>
-          </w:p>
-        </w:tc>
-      </w:tr>
-      <w:tr>
-        <w:tc>
-          <w:tcPr>
-            <w:tcW w:w="1098" w:type="dxa"/>
-          </w:tcPr>
-          <w:p>
-            <w:r>
-              <w:t>No num</w:t>
-            </w:r>
-          </w:p>
-        </w:tc>
-        <w:tc>
-          <w:tcPr>
-            <w:tcW w:w="5286" w:type="dxa"/>
-          </w:tcPr>
-          <w:p>
-            <w:r>
-              <w:t>No app</w:t>
-            </w:r>
-          </w:p>
-        </w:tc>
-        <w:tc>
-          <w:tcPr>
-            <w:tcW w:w="3192" w:type="dxa"/>
-          </w:tcPr>
-          <w:p>
-            <w:r>
-              <w:t>Me</w:t>
-            </w:r>
-          </w:p>
-        </w:tc>
-      </w:tr>
-      <w:tr>
-        <w:tc>
-          <w:tcPr>
-            <w:tcW w:w="1098" w:type="dxa"/>
-          </w:tcPr>
-          <w:p/>
-        </w:tc>
-        <w:tc>
-          <w:tcPr>
-            <w:tcW w:w="5286" w:type="dxa"/>
-          </w:tcPr>
-          <w:p/>
-        </w:tc>
-        <w:tc>
-          <w:tcPr>
-            <w:tcW w:w="3192" w:type="dxa"/>
-          </w:tcPr>
-          <w:p/>
-        </w:tc>
-      </w:tr>
-      <w:tr>
-        <w:tc>
-          <w:tcPr>
-            <w:tcW w:w="1098" w:type="dxa"/>
-          </w:tcPr>
-          <w:p/>
-        </w:tc>
-        <w:tc>
-          <w:tcPr>
-            <w:tcW w:w="5286" w:type="dxa"/>
-          </w:tcPr>
-          <w:p/>
-        </w:tc>
-        <w:tc>
-          <w:tcPr>
-            <w:tcW w:w="3192" w:type="dxa"/>
-          </w:tcPr>
-          <w:p/>
-        </w:tc>
-      </w:tr>
-      <w:tr>
-        <w:tc>
-          <w:tcPr>
-            <w:tcW w:w="1098" w:type="dxa"/>
-          </w:tcPr>
-          <w:p/>
-        </w:tc>
-        <w:tc>
-          <w:tcPr>
-            <w:tcW w:w="5286" w:type="dxa"/>
-          </w:tcPr>
-          <w:p/>
-        </w:tc>
-        <w:tc>
-          <w:tcPr>
-            <w:tcW w:w="3192" w:type="dxa"/>
-          </w:tcPr>
-          <w:p/>
         </w:tc>
       </w:tr>
     </w:tbl>

</xml_diff>